<commit_message>
onderzoek multiple personality disorder erin en about us veranderd.
</commit_message>
<xml_diff>
--- a/Beperking multiple personality disorder.docx
+++ b/Beperking multiple personality disorder.docx
@@ -4,7 +4,15 @@
   <w:body>
     <w:p>
       <w:r>
-        <w:t>Beperking multiple personality disorder</w:t>
+        <w:t xml:space="preserve">Beperking multiple </w:t>
+      </w:r>
+      <w:proofErr w:type="spellStart"/>
+      <w:r>
+        <w:t>personality</w:t>
+      </w:r>
+      <w:proofErr w:type="spellEnd"/>
+      <w:r>
+        <w:t xml:space="preserve"> disorder</w:t>
       </w:r>
     </w:p>
     <w:p/>
@@ -16,7 +24,91 @@
     </w:p>
     <w:p>
       <w:r>
-        <w:t>Bij elke persoonlijkheid hoort een ander gedrag en soms ook stemgeluid smaak, stijl of gender. Mensen met deze stoornis hebben geen controle over het wisselen van de persoonlijkheidtoestand.</w:t>
+        <w:t xml:space="preserve">Bij elke persoonlijkheid hoort een ander gedrag en soms ook stemgeluid smaak, stijl of gender. Mensen met deze stoornis hebben geen controle over het wisselen van de </w:t>
+      </w:r>
+      <w:proofErr w:type="spellStart"/>
+      <w:r>
+        <w:t>persoonlijkheidtoestand</w:t>
+      </w:r>
+      <w:proofErr w:type="spellEnd"/>
+      <w:r>
+        <w:t>.</w:t>
+      </w:r>
+    </w:p>
+    <w:p/>
+    <w:p>
+      <w:r>
+        <w:t>Het kan natuurlijk bij iedereen die meerdere persoonlijkheidsstoornis heeft verschillen welke symptomen ze hebben maar deze heeft iedere wel:</w:t>
+      </w:r>
+    </w:p>
+    <w:p/>
+    <w:p>
+      <w:r>
+        <w:t xml:space="preserve">- </w:t>
+      </w:r>
+      <w:r>
+        <w:t>Minstens twee van jouw identiteiten nemen jouw gedachten, gedrag en gevoelens regelmatig over. Je hebt geen controle over of bewustzijn van de wisselingen.</w:t>
+      </w:r>
+    </w:p>
+    <w:p>
+      <w:r>
+        <w:t>-</w:t>
+      </w:r>
+      <w:r>
+        <w:t>S</w:t>
+      </w:r>
+      <w:r>
+        <w:t>ommige dingen kun je niet meer herinneren zoals de boodschappen doen. Kan ook zijn als je ergens bent maar niet weet hoe je daar terecht bent gekomen.</w:t>
+      </w:r>
+    </w:p>
+    <w:p>
+      <w:r>
+        <w:t>-</w:t>
+      </w:r>
+      <w:r>
+        <w:t>J</w:t>
+      </w:r>
+      <w:r>
+        <w:t>e hebt soms het gevoel dat je jezelf van een afstandje bekijkt en dat je er ook geen controle</w:t>
+      </w:r>
+      <w:r>
+        <w:t xml:space="preserve"> </w:t>
+      </w:r>
+      <w:r>
+        <w:t>meer over hebt los van je gevoelens en gedachte.</w:t>
+      </w:r>
+    </w:p>
+    <w:p>
+      <w:r>
+        <w:t>-</w:t>
+      </w:r>
+      <w:r>
+        <w:t>J</w:t>
+      </w:r>
+      <w:r>
+        <w:t>e eigen vertrouwde omgeving kom je onbekend voor zoals vrienden en familie.</w:t>
+      </w:r>
+    </w:p>
+    <w:p>
+      <w:r>
+        <w:t>-</w:t>
+      </w:r>
+      <w:r>
+        <w:t>J</w:t>
+      </w:r>
+      <w:r>
+        <w:t>e ervaart stemmen in je hoofd die allemaal iets anders willen en anders van je verwachten.</w:t>
+      </w:r>
+    </w:p>
+    <w:p>
+      <w:r>
+        <w:t>-</w:t>
+      </w:r>
+      <w:r>
+        <w:t>J</w:t>
+      </w:r>
+      <w:r>
+        <w:t>e kunt ook lichamelijke klachten krijgen zoals buikpijn, hoofdpijn, en wazigheid.</w:t>
       </w:r>
     </w:p>
     <w:sectPr>

</xml_diff>